<commit_message>
Upload sub task 3 pictures
</commit_message>
<xml_diff>
--- a/CW2.docx
+++ b/CW2.docx
@@ -454,14 +454,7 @@
           <w:sz w:val="24"/>
           <w:szCs w:val="24"/>
         </w:rPr>
-        <w:t xml:space="preserve">TPR = </w:t>
-      </w:r>
-      <w:r>
-        <w:rPr>
-          <w:sz w:val="24"/>
-          <w:szCs w:val="24"/>
-        </w:rPr>
-        <w:t>TP/TP+FN</w:t>
+        <w:t>TPR = TP/TP+FN</w:t>
       </w:r>
       <w:r>
         <w:rPr>
@@ -500,14 +493,7 @@
           <w:szCs w:val="24"/>
         </w:rPr>
         <w:tab/>
-        <w:t xml:space="preserve">     Dart15:TPR = 0.6667             The difficulty during calculating TPRs is it is hard to determine which is true positive. It is hard to decide if it is the positive one when a bound box is drawn around a part of</w:t>
-      </w:r>
-      <w:r>
-        <w:rPr>
-          <w:sz w:val="24"/>
-          <w:szCs w:val="24"/>
-        </w:rPr>
-        <w:t xml:space="preserve"> face. And the reason why it is challenging for computer is that the colours of skin, facial expressions, </w:t>
+        <w:t xml:space="preserve">     Dart15:TPR = 0.6667             The difficulty during calculating TPRs is it is hard to determine which is true positive. It is hard to decide if it is the positive one when a bound box is drawn around a part of face. And the reason why it is challenging for computer is that the colours of skin, facial expressions, </w:t>
       </w:r>
       <w:proofErr w:type="gramStart"/>
       <w:r>
@@ -538,14 +524,7 @@
           <w:sz w:val="24"/>
           <w:szCs w:val="24"/>
         </w:rPr>
-        <w:t>It is always possible to achieve a 100% TPR because the Viola-Jones face detector al</w:t>
-      </w:r>
-      <w:r>
-        <w:rPr>
-          <w:sz w:val="24"/>
-          <w:szCs w:val="24"/>
-        </w:rPr>
-        <w:t xml:space="preserve">ways can identify every part of the image such that every object is detected. But the accuracy may be </w:t>
+        <w:t xml:space="preserve">It is always possible to achieve a 100% TPR because the Viola-Jones face detector always can identify every part of the image such that every object is detected. But the accuracy may be </w:t>
       </w:r>
       <w:proofErr w:type="gramStart"/>
       <w:r>
@@ -592,51 +571,7 @@
           <w:sz w:val="24"/>
           <w:szCs w:val="24"/>
         </w:rPr>
-        <w:t>The</w:t>
-      </w:r>
-      <w:r>
-        <w:rPr>
-          <w:sz w:val="24"/>
-          <w:szCs w:val="24"/>
-        </w:rPr>
-        <w:t xml:space="preserve">re are several rules created in order to calculate F1 score:                                                    1.A face only considered valid only if the mouth and eyes are visible and it must be a human face.                                              </w:t>
-      </w:r>
-      <w:r>
-        <w:rPr>
-          <w:sz w:val="24"/>
-          <w:szCs w:val="24"/>
-        </w:rPr>
-        <w:t xml:space="preserve">                                                                                                             2.The bound box must circle out the eyes and the mouth fully and the size of box cannot be larger than 1.5x dimensions.                            </w:t>
-      </w:r>
-      <w:r>
-        <w:rPr>
-          <w:sz w:val="24"/>
-          <w:szCs w:val="24"/>
-        </w:rPr>
-        <w:t xml:space="preserve">                                                                                    F1 score can be calculated using formula:                                                                                           F1 = 2TP/(2TP+FN+</w:t>
-      </w:r>
-      <w:proofErr w:type="gramStart"/>
-      <w:r>
-        <w:rPr>
-          <w:sz w:val="24"/>
-          <w:szCs w:val="24"/>
-        </w:rPr>
-        <w:t xml:space="preserve">FP)   </w:t>
-      </w:r>
-      <w:proofErr w:type="gramEnd"/>
-      <w:r>
-        <w:rPr>
-          <w:sz w:val="24"/>
-          <w:szCs w:val="24"/>
-        </w:rPr>
-        <w:t xml:space="preserve">-&gt;   dart15 : F1 </w:t>
-      </w:r>
-      <w:r>
-        <w:rPr>
-          <w:sz w:val="24"/>
-          <w:szCs w:val="24"/>
-        </w:rPr>
-        <w:t>= 0.57; dart 5 : F1 = 0.88                                               We can also use ground truth to ensure true positive by calculating the overlap area between detected faces and setting ground truth.</w:t>
+        <w:t>There are several rules created in order to calculate F1 score:                                                    1.A face only considered valid only if the mouth and eyes are visible and it must be a human face.                                                                                                                                                           2.The bound box must circle out the eyes and the mouth fully and the size of box cannot be larger than 1.5x dimensions.                                                                                                                F1 score can be calculated using formula:                                                                                           F1 = 2TP/(2TP+FN+FP)   -&gt;   dart15 : F1 = 0.57; dart 5 : F1 = 0.88                                               We can also use ground truth to ensure true positive by calculating the overlap area between detected faces and setting ground truth.</w:t>
       </w:r>
     </w:p>
     <w:p>
@@ -1220,13 +1155,7 @@
         <w:rPr>
           <w:sz w:val="24"/>
         </w:rPr>
-        <w:t>T</w:t>
-      </w:r>
-      <w:r>
-        <w:rPr>
-          <w:sz w:val="24"/>
-        </w:rPr>
-        <w:t>here are three different stages during training.</w:t>
+        <w:t>There are three different stages during training.</w:t>
       </w:r>
       <w:r>
         <w:rPr>
@@ -1522,45 +1451,21 @@
                               <w:rPr>
                                 <w:sz w:val="24"/>
                               </w:rPr>
-                              <w:t>As shown in the table, F1 score is low, because many non-darts areas are detected as dart as well. And t</w:t>
-                            </w:r>
-                            <w:r>
-                              <w:rPr>
-                                <w:sz w:val="24"/>
-                              </w:rPr>
-                              <w:t xml:space="preserve">he TPR in testing data is lower than it in training </w:t>
+                              <w:t xml:space="preserve">As shown in the table, F1 score is low, because many non-darts areas are detected as dart as well. And the TPR in testing data is lower than it in training </w:t>
                             </w:r>
                             <w:proofErr w:type="gramStart"/>
                             <w:r>
                               <w:rPr>
                                 <w:sz w:val="24"/>
                               </w:rPr>
-                              <w:t>data</w:t>
-                            </w:r>
-                            <w:r>
-                              <w:rPr>
-                                <w:sz w:val="24"/>
-                              </w:rPr>
-                              <w:t>(</w:t>
+                              <w:t>data(</w:t>
                             </w:r>
                             <w:proofErr w:type="gramEnd"/>
                             <w:r>
                               <w:rPr>
                                 <w:sz w:val="24"/>
                               </w:rPr>
-                              <w:t>high FPR).E</w:t>
-                            </w:r>
-                            <w:r>
-                              <w:rPr>
-                                <w:sz w:val="24"/>
-                              </w:rPr>
-                              <w:t xml:space="preserve">ven though </w:t>
-                            </w:r>
-                            <w:r>
-                              <w:rPr>
-                                <w:sz w:val="24"/>
-                              </w:rPr>
-                              <w:t>there is high accuracy of classifier in training data due to table 1,but it cannot ensure high performance in testing data.</w:t>
+                              <w:t>high FPR).Even though there is high accuracy of classifier in training data due to table 1,but it cannot ensure high performance in testing data.</w:t>
                             </w:r>
                           </w:p>
                         </w:txbxContent>
@@ -2387,7 +2292,14 @@
           <w:szCs w:val="28"/>
         </w:rPr>
         <w:lastRenderedPageBreak/>
-        <w:t>Subtask3</w:t>
+        <w:t>Subtask3 :</w:t>
+      </w:r>
+      <w:r>
+        <w:rPr>
+          <w:sz w:val="28"/>
+          <w:szCs w:val="28"/>
+        </w:rPr>
+        <w:t xml:space="preserve"> </w:t>
       </w:r>
       <w:r>
         <w:rPr>
@@ -2395,25 +2307,8 @@
           <w:sz w:val="28"/>
           <w:szCs w:val="28"/>
         </w:rPr>
-        <w:t xml:space="preserve"> :</w:t>
-      </w:r>
-      <w:r>
-        <w:rPr>
-          <w:sz w:val="28"/>
-          <w:szCs w:val="28"/>
-        </w:rPr>
-        <w:t xml:space="preserve"> </w:t>
-      </w:r>
-      <w:r>
-        <w:rPr>
-          <w:b/>
-          <w:sz w:val="28"/>
-          <w:szCs w:val="28"/>
-        </w:rPr>
         <w:t>Integration of shape detectors</w:t>
       </w:r>
-      <w:bookmarkStart w:id="0" w:name="_GoBack"/>
-      <w:bookmarkEnd w:id="0"/>
     </w:p>
     <w:p>
       <w:pPr>
@@ -2435,6 +2330,273 @@
       <w:pPr>
         <w:pStyle w:val="NoSpacing"/>
       </w:pPr>
+      <w:r>
+        <w:rPr>
+          <w:noProof/>
+        </w:rPr>
+        <w:drawing>
+          <wp:inline distT="0" distB="0" distL="0" distR="0">
+            <wp:extent cx="1857375" cy="1653404"/>
+            <wp:effectExtent l="0" t="0" r="0" b="4445"/>
+            <wp:docPr id="13" name="Picture 13"/>
+            <wp:cNvGraphicFramePr>
+              <a:graphicFrameLocks xmlns:a="http://schemas.openxmlformats.org/drawingml/2006/main" noChangeAspect="1"/>
+            </wp:cNvGraphicFramePr>
+            <a:graphic xmlns:a="http://schemas.openxmlformats.org/drawingml/2006/main">
+              <a:graphicData uri="http://schemas.openxmlformats.org/drawingml/2006/picture">
+                <pic:pic xmlns:pic="http://schemas.openxmlformats.org/drawingml/2006/picture">
+                  <pic:nvPicPr>
+                    <pic:cNvPr id="0" name="Picture 2"/>
+                    <pic:cNvPicPr>
+                      <a:picLocks noChangeAspect="1" noChangeArrowheads="1"/>
+                    </pic:cNvPicPr>
+                  </pic:nvPicPr>
+                  <pic:blipFill>
+                    <a:blip r:embed="rId13" cstate="print">
+                      <a:extLst>
+                        <a:ext uri="{28A0092B-C50C-407E-A947-70E740481C1C}">
+                          <a14:useLocalDpi xmlns:a14="http://schemas.microsoft.com/office/drawing/2010/main" val="0"/>
+                        </a:ext>
+                      </a:extLst>
+                    </a:blip>
+                    <a:srcRect/>
+                    <a:stretch>
+                      <a:fillRect/>
+                    </a:stretch>
+                  </pic:blipFill>
+                  <pic:spPr bwMode="auto">
+                    <a:xfrm>
+                      <a:off x="0" y="0"/>
+                      <a:ext cx="1891141" cy="1683462"/>
+                    </a:xfrm>
+                    <a:prstGeom prst="rect">
+                      <a:avLst/>
+                    </a:prstGeom>
+                    <a:noFill/>
+                    <a:ln>
+                      <a:noFill/>
+                    </a:ln>
+                  </pic:spPr>
+                </pic:pic>
+              </a:graphicData>
+            </a:graphic>
+          </wp:inline>
+        </w:drawing>
+      </w:r>
+      <w:r>
+        <w:rPr>
+          <w:noProof/>
+        </w:rPr>
+        <w:drawing>
+          <wp:inline distT="0" distB="0" distL="0" distR="0">
+            <wp:extent cx="2281288" cy="1409700"/>
+            <wp:effectExtent l="0" t="0" r="5080" b="0"/>
+            <wp:docPr id="14" name="Picture 14"/>
+            <wp:cNvGraphicFramePr>
+              <a:graphicFrameLocks xmlns:a="http://schemas.openxmlformats.org/drawingml/2006/main" noChangeAspect="1"/>
+            </wp:cNvGraphicFramePr>
+            <a:graphic xmlns:a="http://schemas.openxmlformats.org/drawingml/2006/main">
+              <a:graphicData uri="http://schemas.openxmlformats.org/drawingml/2006/picture">
+                <pic:pic xmlns:pic="http://schemas.openxmlformats.org/drawingml/2006/picture">
+                  <pic:nvPicPr>
+                    <pic:cNvPr id="0" name="Picture 3"/>
+                    <pic:cNvPicPr>
+                      <a:picLocks noChangeAspect="1" noChangeArrowheads="1"/>
+                    </pic:cNvPicPr>
+                  </pic:nvPicPr>
+                  <pic:blipFill>
+                    <a:blip r:embed="rId14" cstate="print">
+                      <a:extLst>
+                        <a:ext uri="{28A0092B-C50C-407E-A947-70E740481C1C}">
+                          <a14:useLocalDpi xmlns:a14="http://schemas.microsoft.com/office/drawing/2010/main" val="0"/>
+                        </a:ext>
+                      </a:extLst>
+                    </a:blip>
+                    <a:srcRect/>
+                    <a:stretch>
+                      <a:fillRect/>
+                    </a:stretch>
+                  </pic:blipFill>
+                  <pic:spPr bwMode="auto">
+                    <a:xfrm>
+                      <a:off x="0" y="0"/>
+                      <a:ext cx="2281288" cy="1409700"/>
+                    </a:xfrm>
+                    <a:prstGeom prst="rect">
+                      <a:avLst/>
+                    </a:prstGeom>
+                    <a:noFill/>
+                    <a:ln>
+                      <a:noFill/>
+                    </a:ln>
+                  </pic:spPr>
+                </pic:pic>
+              </a:graphicData>
+            </a:graphic>
+          </wp:inline>
+        </w:drawing>
+      </w:r>
+      <w:r>
+        <w:rPr>
+          <w:noProof/>
+        </w:rPr>
+        <w:drawing>
+          <wp:inline distT="0" distB="0" distL="0" distR="0">
+            <wp:extent cx="1681140" cy="1762125"/>
+            <wp:effectExtent l="0" t="0" r="0" b="0"/>
+            <wp:docPr id="15" name="Picture 15"/>
+            <wp:cNvGraphicFramePr>
+              <a:graphicFrameLocks xmlns:a="http://schemas.openxmlformats.org/drawingml/2006/main" noChangeAspect="1"/>
+            </wp:cNvGraphicFramePr>
+            <a:graphic xmlns:a="http://schemas.openxmlformats.org/drawingml/2006/main">
+              <a:graphicData uri="http://schemas.openxmlformats.org/drawingml/2006/picture">
+                <pic:pic xmlns:pic="http://schemas.openxmlformats.org/drawingml/2006/picture">
+                  <pic:nvPicPr>
+                    <pic:cNvPr id="0" name="Picture 4"/>
+                    <pic:cNvPicPr>
+                      <a:picLocks noChangeAspect="1" noChangeArrowheads="1"/>
+                    </pic:cNvPicPr>
+                  </pic:nvPicPr>
+                  <pic:blipFill>
+                    <a:blip r:embed="rId15" cstate="print">
+                      <a:extLst>
+                        <a:ext uri="{28A0092B-C50C-407E-A947-70E740481C1C}">
+                          <a14:useLocalDpi xmlns:a14="http://schemas.microsoft.com/office/drawing/2010/main" val="0"/>
+                        </a:ext>
+                      </a:extLst>
+                    </a:blip>
+                    <a:srcRect/>
+                    <a:stretch>
+                      <a:fillRect/>
+                    </a:stretch>
+                  </pic:blipFill>
+                  <pic:spPr bwMode="auto">
+                    <a:xfrm>
+                      <a:off x="0" y="0"/>
+                      <a:ext cx="1694290" cy="1775909"/>
+                    </a:xfrm>
+                    <a:prstGeom prst="rect">
+                      <a:avLst/>
+                    </a:prstGeom>
+                    <a:noFill/>
+                    <a:ln>
+                      <a:noFill/>
+                    </a:ln>
+                  </pic:spPr>
+                </pic:pic>
+              </a:graphicData>
+            </a:graphic>
+          </wp:inline>
+        </w:drawing>
+      </w:r>
+      <w:r>
+        <w:rPr>
+          <w:noProof/>
+        </w:rPr>
+        <w:drawing>
+          <wp:inline distT="0" distB="0" distL="0" distR="0">
+            <wp:extent cx="1822269" cy="1543050"/>
+            <wp:effectExtent l="0" t="0" r="6985" b="0"/>
+            <wp:docPr id="16" name="Picture 16"/>
+            <wp:cNvGraphicFramePr>
+              <a:graphicFrameLocks xmlns:a="http://schemas.openxmlformats.org/drawingml/2006/main" noChangeAspect="1"/>
+            </wp:cNvGraphicFramePr>
+            <a:graphic xmlns:a="http://schemas.openxmlformats.org/drawingml/2006/main">
+              <a:graphicData uri="http://schemas.openxmlformats.org/drawingml/2006/picture">
+                <pic:pic xmlns:pic="http://schemas.openxmlformats.org/drawingml/2006/picture">
+                  <pic:nvPicPr>
+                    <pic:cNvPr id="0" name="Picture 5"/>
+                    <pic:cNvPicPr>
+                      <a:picLocks noChangeAspect="1" noChangeArrowheads="1"/>
+                    </pic:cNvPicPr>
+                  </pic:nvPicPr>
+                  <pic:blipFill>
+                    <a:blip r:embed="rId16" cstate="print">
+                      <a:extLst>
+                        <a:ext uri="{28A0092B-C50C-407E-A947-70E740481C1C}">
+                          <a14:useLocalDpi xmlns:a14="http://schemas.microsoft.com/office/drawing/2010/main" val="0"/>
+                        </a:ext>
+                      </a:extLst>
+                    </a:blip>
+                    <a:srcRect/>
+                    <a:stretch>
+                      <a:fillRect/>
+                    </a:stretch>
+                  </pic:blipFill>
+                  <pic:spPr bwMode="auto">
+                    <a:xfrm>
+                      <a:off x="0" y="0"/>
+                      <a:ext cx="1831195" cy="1550608"/>
+                    </a:xfrm>
+                    <a:prstGeom prst="rect">
+                      <a:avLst/>
+                    </a:prstGeom>
+                    <a:noFill/>
+                    <a:ln>
+                      <a:noFill/>
+                    </a:ln>
+                  </pic:spPr>
+                </pic:pic>
+              </a:graphicData>
+            </a:graphic>
+          </wp:inline>
+        </w:drawing>
+      </w:r>
+      <w:bookmarkStart w:id="0" w:name="_GoBack"/>
+      <w:r>
+        <w:rPr>
+          <w:noProof/>
+        </w:rPr>
+        <w:drawing>
+          <wp:inline distT="0" distB="0" distL="0" distR="0">
+            <wp:extent cx="2867891" cy="2343150"/>
+            <wp:effectExtent l="0" t="0" r="8890" b="0"/>
+            <wp:docPr id="17" name="Picture 17"/>
+            <wp:cNvGraphicFramePr>
+              <a:graphicFrameLocks xmlns:a="http://schemas.openxmlformats.org/drawingml/2006/main" noChangeAspect="1"/>
+            </wp:cNvGraphicFramePr>
+            <a:graphic xmlns:a="http://schemas.openxmlformats.org/drawingml/2006/main">
+              <a:graphicData uri="http://schemas.openxmlformats.org/drawingml/2006/picture">
+                <pic:pic xmlns:pic="http://schemas.openxmlformats.org/drawingml/2006/picture">
+                  <pic:nvPicPr>
+                    <pic:cNvPr id="0" name="Picture 6"/>
+                    <pic:cNvPicPr>
+                      <a:picLocks noChangeAspect="1" noChangeArrowheads="1"/>
+                    </pic:cNvPicPr>
+                  </pic:nvPicPr>
+                  <pic:blipFill>
+                    <a:blip r:embed="rId17">
+                      <a:extLst>
+                        <a:ext uri="{28A0092B-C50C-407E-A947-70E740481C1C}">
+                          <a14:useLocalDpi xmlns:a14="http://schemas.microsoft.com/office/drawing/2010/main" val="0"/>
+                        </a:ext>
+                      </a:extLst>
+                    </a:blip>
+                    <a:srcRect/>
+                    <a:stretch>
+                      <a:fillRect/>
+                    </a:stretch>
+                  </pic:blipFill>
+                  <pic:spPr bwMode="auto">
+                    <a:xfrm>
+                      <a:off x="0" y="0"/>
+                      <a:ext cx="2876787" cy="2350418"/>
+                    </a:xfrm>
+                    <a:prstGeom prst="rect">
+                      <a:avLst/>
+                    </a:prstGeom>
+                    <a:noFill/>
+                    <a:ln>
+                      <a:noFill/>
+                    </a:ln>
+                  </pic:spPr>
+                </pic:pic>
+              </a:graphicData>
+            </a:graphic>
+          </wp:inline>
+        </w:drawing>
+      </w:r>
+      <w:bookmarkEnd w:id="0"/>
     </w:p>
     <w:sectPr>
       <w:pgSz w:w="11906" w:h="16838"/>

</xml_diff>